<commit_message>
Add evidence for weeks 2 & 3
</commit_message>
<xml_diff>
--- a/Evidence for Implementation and Testing Unit.docx
+++ b/Evidence for Implementation and Testing Unit.docx
@@ -518,13 +518,6 @@
         <w:adjustRightInd w:val="0"/>
         <w:spacing w:after="240" w:line="340" w:lineRule="atLeast"/>
         <w:rPr>
-          <w:rFonts w:ascii="Times" w:hAnsi="Times" w:cs="Times"/>
-          <w:color w:val="000000"/>
-          <w:lang w:val="en-US"/>
-        </w:rPr>
-      </w:pPr>
-      <w:r>
-        <w:rPr>
           <w:rFonts w:ascii="Arial" w:hAnsi="Arial" w:cs="Arial"/>
           <w:b/>
           <w:bCs/>
@@ -533,6 +526,17 @@
           <w:szCs w:val="29"/>
           <w:lang w:val="en-US"/>
         </w:rPr>
+      </w:pPr>
+      <w:r>
+        <w:rPr>
+          <w:rFonts w:ascii="Arial" w:hAnsi="Arial" w:cs="Arial"/>
+          <w:b/>
+          <w:bCs/>
+          <w:color w:val="000000"/>
+          <w:sz w:val="29"/>
+          <w:szCs w:val="29"/>
+          <w:lang w:val="en-US"/>
+        </w:rPr>
         <w:t xml:space="preserve">I.T 5 - Example of an array, a function that uses an array and the result </w:t>
       </w:r>
     </w:p>
@@ -541,7 +545,7 @@
         <w:autoSpaceDE w:val="0"/>
         <w:autoSpaceDN w:val="0"/>
         <w:adjustRightInd w:val="0"/>
-        <w:spacing w:line="280" w:lineRule="atLeast"/>
+        <w:spacing w:after="240" w:line="340" w:lineRule="atLeast"/>
         <w:rPr>
           <w:rFonts w:ascii="Times" w:hAnsi="Times" w:cs="Times"/>
           <w:color w:val="000000"/>
@@ -557,9 +561,9 @@
         </w:rPr>
         <w:drawing>
           <wp:inline distT="0" distB="0" distL="0" distR="0">
-            <wp:extent cx="3001645" cy="2410460"/>
-            <wp:effectExtent l="0" t="0" r="0" b="2540"/>
-            <wp:docPr id="4" name="Picture 4"/>
+            <wp:extent cx="5943600" cy="3939540"/>
+            <wp:effectExtent l="0" t="0" r="0" b="0"/>
+            <wp:docPr id="9" name="Picture 9"/>
             <wp:cNvGraphicFramePr>
               <a:graphicFrameLocks xmlns:a="http://schemas.openxmlformats.org/drawingml/2006/main" noChangeAspect="1"/>
             </wp:cNvGraphicFramePr>
@@ -567,36 +571,29 @@
               <a:graphicData uri="http://schemas.openxmlformats.org/drawingml/2006/picture">
                 <pic:pic xmlns:pic="http://schemas.openxmlformats.org/drawingml/2006/picture">
                   <pic:nvPicPr>
-                    <pic:cNvPr id="0" name="Picture 4"/>
-                    <pic:cNvPicPr>
-                      <a:picLocks noChangeAspect="1" noChangeArrowheads="1"/>
-                    </pic:cNvPicPr>
+                    <pic:cNvPr id="9" name="using_array.png"/>
+                    <pic:cNvPicPr/>
                   </pic:nvPicPr>
                   <pic:blipFill>
-                    <a:blip r:embed="rId4">
+                    <a:blip r:embed="rId6">
                       <a:extLst>
                         <a:ext uri="{28A0092B-C50C-407E-A947-70E740481C1C}">
                           <a14:useLocalDpi xmlns:a14="http://schemas.microsoft.com/office/drawing/2010/main" val="0"/>
                         </a:ext>
                       </a:extLst>
                     </a:blip>
-                    <a:srcRect/>
                     <a:stretch>
                       <a:fillRect/>
                     </a:stretch>
                   </pic:blipFill>
-                  <pic:spPr bwMode="auto">
+                  <pic:spPr>
                     <a:xfrm>
                       <a:off x="0" y="0"/>
-                      <a:ext cx="3001645" cy="2410460"/>
+                      <a:ext cx="5943600" cy="3939540"/>
                     </a:xfrm>
                     <a:prstGeom prst="rect">
                       <a:avLst/>
                     </a:prstGeom>
-                    <a:noFill/>
-                    <a:ln>
-                      <a:noFill/>
-                    </a:ln>
                   </pic:spPr>
                 </pic:pic>
               </a:graphicData>
@@ -610,29 +607,6 @@
         <w:autoSpaceDE w:val="0"/>
         <w:autoSpaceDN w:val="0"/>
         <w:adjustRightInd w:val="0"/>
-        <w:spacing w:after="240" w:line="340" w:lineRule="atLeast"/>
-        <w:rPr>
-          <w:rFonts w:ascii="Times" w:hAnsi="Times" w:cs="Times"/>
-          <w:color w:val="000000"/>
-          <w:lang w:val="en-US"/>
-        </w:rPr>
-      </w:pPr>
-      <w:r>
-        <w:rPr>
-          <w:rFonts w:ascii="Arial" w:hAnsi="Arial" w:cs="Arial"/>
-          <w:color w:val="000000"/>
-          <w:sz w:val="29"/>
-          <w:szCs w:val="29"/>
-          <w:lang w:val="en-US"/>
-        </w:rPr>
-        <w:t xml:space="preserve">Evidence for unit </w:t>
-      </w:r>
-    </w:p>
-    <w:p>
-      <w:pPr>
-        <w:autoSpaceDE w:val="0"/>
-        <w:autoSpaceDN w:val="0"/>
-        <w:adjustRightInd w:val="0"/>
         <w:spacing w:line="280" w:lineRule="atLeast"/>
         <w:rPr>
           <w:rFonts w:ascii="Times" w:hAnsi="Times" w:cs="Times"/>
@@ -640,6 +614,48 @@
           <w:lang w:val="en-US"/>
         </w:rPr>
       </w:pPr>
+    </w:p>
+    <w:p>
+      <w:pPr>
+        <w:autoSpaceDE w:val="0"/>
+        <w:autoSpaceDN w:val="0"/>
+        <w:adjustRightInd w:val="0"/>
+        <w:spacing w:after="240" w:line="340" w:lineRule="atLeast"/>
+        <w:rPr>
+          <w:rFonts w:ascii="Arial" w:hAnsi="Arial" w:cs="Arial"/>
+          <w:b/>
+          <w:bCs/>
+          <w:color w:val="000000"/>
+          <w:sz w:val="29"/>
+          <w:szCs w:val="29"/>
+          <w:lang w:val="en-US"/>
+        </w:rPr>
+      </w:pPr>
+      <w:r>
+        <w:rPr>
+          <w:rFonts w:ascii="Arial" w:hAnsi="Arial" w:cs="Arial"/>
+          <w:b/>
+          <w:bCs/>
+          <w:color w:val="000000"/>
+          <w:sz w:val="29"/>
+          <w:szCs w:val="29"/>
+          <w:lang w:val="en-US"/>
+        </w:rPr>
+        <w:t xml:space="preserve">I.T 6 - Example of a hash, a function that uses a hash and the result </w:t>
+      </w:r>
+    </w:p>
+    <w:p>
+      <w:pPr>
+        <w:autoSpaceDE w:val="0"/>
+        <w:autoSpaceDN w:val="0"/>
+        <w:adjustRightInd w:val="0"/>
+        <w:spacing w:after="240" w:line="340" w:lineRule="atLeast"/>
+        <w:rPr>
+          <w:rFonts w:ascii="Times" w:hAnsi="Times" w:cs="Times"/>
+          <w:color w:val="000000"/>
+          <w:lang w:val="en-US"/>
+        </w:rPr>
+      </w:pPr>
       <w:r>
         <w:rPr>
           <w:rFonts w:ascii="Times" w:hAnsi="Times" w:cs="Times"/>
@@ -647,12 +663,11 @@
           <w:color w:val="000000"/>
           <w:lang w:val="en-US"/>
         </w:rPr>
-        <w:lastRenderedPageBreak/>
         <w:drawing>
           <wp:inline distT="0" distB="0" distL="0" distR="0">
-            <wp:extent cx="3001645" cy="2410460"/>
-            <wp:effectExtent l="0" t="0" r="0" b="2540"/>
-            <wp:docPr id="3" name="Picture 3"/>
+            <wp:extent cx="5943600" cy="2919730"/>
+            <wp:effectExtent l="0" t="0" r="0" b="1270"/>
+            <wp:docPr id="10" name="Picture 10"/>
             <wp:cNvGraphicFramePr>
               <a:graphicFrameLocks xmlns:a="http://schemas.openxmlformats.org/drawingml/2006/main" noChangeAspect="1"/>
             </wp:cNvGraphicFramePr>
@@ -660,36 +675,29 @@
               <a:graphicData uri="http://schemas.openxmlformats.org/drawingml/2006/picture">
                 <pic:pic xmlns:pic="http://schemas.openxmlformats.org/drawingml/2006/picture">
                   <pic:nvPicPr>
-                    <pic:cNvPr id="0" name="Picture 5"/>
-                    <pic:cNvPicPr>
-                      <a:picLocks noChangeAspect="1" noChangeArrowheads="1"/>
-                    </pic:cNvPicPr>
+                    <pic:cNvPr id="10" name="using_hash.png"/>
+                    <pic:cNvPicPr/>
                   </pic:nvPicPr>
                   <pic:blipFill>
-                    <a:blip r:embed="rId5">
+                    <a:blip r:embed="rId7">
                       <a:extLst>
                         <a:ext uri="{28A0092B-C50C-407E-A947-70E740481C1C}">
                           <a14:useLocalDpi xmlns:a14="http://schemas.microsoft.com/office/drawing/2010/main" val="0"/>
                         </a:ext>
                       </a:extLst>
                     </a:blip>
-                    <a:srcRect/>
                     <a:stretch>
                       <a:fillRect/>
                     </a:stretch>
                   </pic:blipFill>
-                  <pic:spPr bwMode="auto">
+                  <pic:spPr>
                     <a:xfrm>
                       <a:off x="0" y="0"/>
-                      <a:ext cx="3001645" cy="2410460"/>
+                      <a:ext cx="5943600" cy="2919730"/>
                     </a:xfrm>
                     <a:prstGeom prst="rect">
                       <a:avLst/>
                     </a:prstGeom>
-                    <a:noFill/>
-                    <a:ln>
-                      <a:noFill/>
-                    </a:ln>
                   </pic:spPr>
                 </pic:pic>
               </a:graphicData>
@@ -697,54 +705,8 @@
           </wp:inline>
         </w:drawing>
       </w:r>
-    </w:p>
-    <w:p>
-      <w:pPr>
-        <w:autoSpaceDE w:val="0"/>
-        <w:autoSpaceDN w:val="0"/>
-        <w:adjustRightInd w:val="0"/>
-        <w:spacing w:after="240" w:line="340" w:lineRule="atLeast"/>
-        <w:rPr>
-          <w:rFonts w:ascii="Times" w:hAnsi="Times" w:cs="Times"/>
-          <w:color w:val="000000"/>
-          <w:lang w:val="en-US"/>
-        </w:rPr>
-      </w:pPr>
-      <w:r>
-        <w:rPr>
-          <w:rFonts w:ascii="Arial" w:hAnsi="Arial" w:cs="Arial"/>
-          <w:color w:val="000000"/>
-          <w:sz w:val="29"/>
-          <w:szCs w:val="29"/>
-          <w:lang w:val="en-US"/>
-        </w:rPr>
-        <w:t xml:space="preserve">Evidence for unit </w:t>
-      </w:r>
-    </w:p>
-    <w:p>
-      <w:pPr>
-        <w:autoSpaceDE w:val="0"/>
-        <w:autoSpaceDN w:val="0"/>
-        <w:adjustRightInd w:val="0"/>
-        <w:spacing w:after="240" w:line="340" w:lineRule="atLeast"/>
-        <w:rPr>
-          <w:rFonts w:ascii="Times" w:hAnsi="Times" w:cs="Times"/>
-          <w:color w:val="000000"/>
-          <w:lang w:val="en-US"/>
-        </w:rPr>
-      </w:pPr>
-      <w:r>
-        <w:rPr>
-          <w:rFonts w:ascii="Arial" w:hAnsi="Arial" w:cs="Arial"/>
-          <w:b/>
-          <w:bCs/>
-          <w:color w:val="000000"/>
-          <w:sz w:val="29"/>
-          <w:szCs w:val="29"/>
-          <w:lang w:val="en-US"/>
-        </w:rPr>
-        <w:t xml:space="preserve">I.T 6 - Example of a hash, a function that uses a hash and the result </w:t>
-      </w:r>
+      <w:bookmarkStart w:id="0" w:name="_GoBack"/>
+      <w:bookmarkEnd w:id="0"/>
     </w:p>
     <w:p>
       <w:pPr>
@@ -875,7 +837,6 @@
           <w:lang w:val="en-US"/>
         </w:rPr>
       </w:pPr>
-      <w:bookmarkStart w:id="0" w:name="_GoBack"/>
       <w:r>
         <w:rPr>
           <w:rFonts w:ascii="Times" w:hAnsi="Times" w:cs="Times"/>
@@ -933,7 +894,6 @@
           </wp:inline>
         </w:drawing>
       </w:r>
-      <w:bookmarkEnd w:id="0"/>
       <w:r>
         <w:rPr>
           <w:rFonts w:ascii="Times" w:hAnsi="Times" w:cs="Times"/>

</xml_diff>

<commit_message>
Add testing task files
</commit_message>
<xml_diff>
--- a/Evidence for Implementation and Testing Unit.docx
+++ b/Evidence for Implementation and Testing Unit.docx
@@ -46,31 +46,17 @@
           <w:lang w:val="en-US"/>
         </w:rPr>
       </w:pPr>
-      <w:proofErr w:type="spellStart"/>
-      <w:r>
-        <w:rPr>
-          <w:rFonts w:ascii="Arial" w:hAnsi="Arial" w:cs="Arial"/>
-          <w:bCs/>
-          <w:color w:val="000000"/>
-          <w:sz w:val="29"/>
-          <w:szCs w:val="29"/>
-          <w:lang w:val="en-US"/>
-        </w:rPr>
-        <w:t>Ewa</w:t>
-      </w:r>
-      <w:proofErr w:type="spellEnd"/>
-      <w:r>
-        <w:rPr>
-          <w:rFonts w:ascii="Arial" w:hAnsi="Arial" w:cs="Arial"/>
-          <w:bCs/>
-          <w:color w:val="000000"/>
-          <w:sz w:val="29"/>
-          <w:szCs w:val="29"/>
-          <w:lang w:val="en-US"/>
-        </w:rPr>
-        <w:t xml:space="preserve"> </w:t>
-      </w:r>
-      <w:proofErr w:type="spellStart"/>
+      <w:r>
+        <w:rPr>
+          <w:rFonts w:ascii="Arial" w:hAnsi="Arial" w:cs="Arial"/>
+          <w:bCs/>
+          <w:color w:val="000000"/>
+          <w:sz w:val="29"/>
+          <w:szCs w:val="29"/>
+          <w:lang w:val="en-US"/>
+        </w:rPr>
+        <w:t xml:space="preserve">Ewa </w:t>
+      </w:r>
       <w:r>
         <w:rPr>
           <w:rFonts w:ascii="Arial" w:hAnsi="Arial" w:cs="Arial"/>
@@ -82,7 +68,6 @@
         </w:rPr>
         <w:t>Lipinska</w:t>
       </w:r>
-      <w:proofErr w:type="spellEnd"/>
     </w:p>
     <w:p>
       <w:pPr>
@@ -200,39 +185,16 @@
       </w:pPr>
       <w:r>
         <w:rPr>
-          <w:rFonts w:ascii="Arial" w:hAnsi="Arial" w:cs="Arial"/>
-          <w:color w:val="000000"/>
-          <w:sz w:val="29"/>
-          <w:szCs w:val="29"/>
-          <w:lang w:val="en-US"/>
-        </w:rPr>
-        <w:t xml:space="preserve">(if you do not have a search and sort algorithm, write one up, take a screenshot. Remember to include the results as well.) </w:t>
-      </w:r>
-    </w:p>
-    <w:p>
-      <w:pPr>
-        <w:autoSpaceDE w:val="0"/>
-        <w:autoSpaceDN w:val="0"/>
-        <w:adjustRightInd w:val="0"/>
-        <w:spacing w:line="280" w:lineRule="atLeast"/>
-        <w:rPr>
-          <w:rFonts w:ascii="Times" w:hAnsi="Times" w:cs="Times"/>
-          <w:color w:val="000000"/>
-          <w:lang w:val="en-US"/>
-        </w:rPr>
-      </w:pPr>
-      <w:r>
-        <w:rPr>
           <w:rFonts w:ascii="Times" w:hAnsi="Times" w:cs="Times"/>
           <w:noProof/>
           <w:color w:val="000000"/>
           <w:lang w:val="en-US"/>
         </w:rPr>
         <w:drawing>
-          <wp:inline distT="0" distB="0" distL="0" distR="0">
-            <wp:extent cx="3001645" cy="2410460"/>
-            <wp:effectExtent l="0" t="0" r="0" b="2540"/>
-            <wp:docPr id="7" name="Picture 7"/>
+          <wp:inline distT="0" distB="0" distL="0" distR="0" wp14:anchorId="24B6BBFC" wp14:editId="115668A6">
+            <wp:extent cx="5943600" cy="1539240"/>
+            <wp:effectExtent l="0" t="0" r="0" b="0"/>
+            <wp:docPr id="11" name="Picture 11"/>
             <wp:cNvGraphicFramePr>
               <a:graphicFrameLocks xmlns:a="http://schemas.openxmlformats.org/drawingml/2006/main" noChangeAspect="1"/>
             </wp:cNvGraphicFramePr>
@@ -240,10 +202,8 @@
               <a:graphicData uri="http://schemas.openxmlformats.org/drawingml/2006/picture">
                 <pic:pic xmlns:pic="http://schemas.openxmlformats.org/drawingml/2006/picture">
                   <pic:nvPicPr>
-                    <pic:cNvPr id="0" name="Picture 1"/>
-                    <pic:cNvPicPr>
-                      <a:picLocks noChangeAspect="1" noChangeArrowheads="1"/>
-                    </pic:cNvPicPr>
+                    <pic:cNvPr id="11" name="Screen Shot 2018-03-23 at 23.06.41.png"/>
+                    <pic:cNvPicPr/>
                   </pic:nvPicPr>
                   <pic:blipFill>
                     <a:blip r:embed="rId4">
@@ -253,23 +213,18 @@
                         </a:ext>
                       </a:extLst>
                     </a:blip>
-                    <a:srcRect/>
                     <a:stretch>
                       <a:fillRect/>
                     </a:stretch>
                   </pic:blipFill>
-                  <pic:spPr bwMode="auto">
+                  <pic:spPr>
                     <a:xfrm>
                       <a:off x="0" y="0"/>
-                      <a:ext cx="3001645" cy="2410460"/>
+                      <a:ext cx="5943600" cy="1539240"/>
                     </a:xfrm>
                     <a:prstGeom prst="rect">
                       <a:avLst/>
                     </a:prstGeom>
-                    <a:noFill/>
-                    <a:ln>
-                      <a:noFill/>
-                    </a:ln>
                   </pic:spPr>
                 </pic:pic>
               </a:graphicData>
@@ -285,46 +240,61 @@
         <w:adjustRightInd w:val="0"/>
         <w:spacing w:after="240" w:line="340" w:lineRule="atLeast"/>
         <w:rPr>
-          <w:rFonts w:ascii="Times" w:hAnsi="Times" w:cs="Times"/>
-          <w:color w:val="000000"/>
-          <w:lang w:val="en-US"/>
-        </w:rPr>
-      </w:pPr>
-      <w:r>
-        <w:rPr>
-          <w:rFonts w:ascii="Arial" w:hAnsi="Arial" w:cs="Arial"/>
-          <w:color w:val="000000"/>
-          <w:sz w:val="29"/>
-          <w:szCs w:val="29"/>
-          <w:lang w:val="en-US"/>
-        </w:rPr>
-        <w:t xml:space="preserve">Evidence for unit </w:t>
-      </w:r>
-    </w:p>
-    <w:p>
-      <w:pPr>
-        <w:autoSpaceDE w:val="0"/>
-        <w:autoSpaceDN w:val="0"/>
-        <w:adjustRightInd w:val="0"/>
-        <w:spacing w:line="280" w:lineRule="atLeast"/>
-        <w:rPr>
-          <w:rFonts w:ascii="Times" w:hAnsi="Times" w:cs="Times"/>
-          <w:color w:val="000000"/>
-          <w:lang w:val="en-US"/>
-        </w:rPr>
-      </w:pPr>
-      <w:r>
-        <w:rPr>
-          <w:rFonts w:ascii="Times" w:hAnsi="Times" w:cs="Times"/>
+          <w:rFonts w:ascii="Arial" w:hAnsi="Arial" w:cs="Arial"/>
+          <w:b/>
+          <w:bCs/>
+          <w:color w:val="000000"/>
+          <w:sz w:val="29"/>
+          <w:szCs w:val="29"/>
+          <w:lang w:val="en-US"/>
+        </w:rPr>
+      </w:pPr>
+      <w:r>
+        <w:rPr>
+          <w:rFonts w:ascii="Arial" w:hAnsi="Arial" w:cs="Arial"/>
+          <w:b/>
+          <w:bCs/>
+          <w:color w:val="000000"/>
+          <w:sz w:val="29"/>
+          <w:szCs w:val="29"/>
+          <w:lang w:val="en-US"/>
+        </w:rPr>
+        <w:t xml:space="preserve">I.T 4 – Example of sorting </w:t>
+      </w:r>
+    </w:p>
+    <w:p>
+      <w:pPr>
+        <w:autoSpaceDE w:val="0"/>
+        <w:autoSpaceDN w:val="0"/>
+        <w:adjustRightInd w:val="0"/>
+        <w:spacing w:after="240" w:line="340" w:lineRule="atLeast"/>
+        <w:rPr>
+          <w:rFonts w:ascii="Arial" w:hAnsi="Arial" w:cs="Arial"/>
+          <w:b/>
+          <w:bCs/>
+          <w:color w:val="000000"/>
+          <w:sz w:val="29"/>
+          <w:szCs w:val="29"/>
+          <w:lang w:val="en-US"/>
+        </w:rPr>
+      </w:pPr>
+      <w:bookmarkStart w:id="0" w:name="_GoBack"/>
+      <w:r>
+        <w:rPr>
+          <w:rFonts w:ascii="Arial" w:hAnsi="Arial" w:cs="Arial"/>
+          <w:b/>
+          <w:bCs/>
           <w:noProof/>
           <w:color w:val="000000"/>
+          <w:sz w:val="29"/>
+          <w:szCs w:val="29"/>
           <w:lang w:val="en-US"/>
         </w:rPr>
         <w:drawing>
           <wp:inline distT="0" distB="0" distL="0" distR="0">
-            <wp:extent cx="3001645" cy="2410460"/>
-            <wp:effectExtent l="0" t="0" r="0" b="2540"/>
-            <wp:docPr id="6" name="Picture 6"/>
+            <wp:extent cx="5943600" cy="2684780"/>
+            <wp:effectExtent l="0" t="0" r="0" b="0"/>
+            <wp:docPr id="12" name="Picture 12"/>
             <wp:cNvGraphicFramePr>
               <a:graphicFrameLocks xmlns:a="http://schemas.openxmlformats.org/drawingml/2006/main" noChangeAspect="1"/>
             </wp:cNvGraphicFramePr>
@@ -332,103 +302,8 @@
               <a:graphicData uri="http://schemas.openxmlformats.org/drawingml/2006/picture">
                 <pic:pic xmlns:pic="http://schemas.openxmlformats.org/drawingml/2006/picture">
                   <pic:nvPicPr>
-                    <pic:cNvPr id="0" name="Picture 2"/>
-                    <pic:cNvPicPr>
-                      <a:picLocks noChangeAspect="1" noChangeArrowheads="1"/>
-                    </pic:cNvPicPr>
-                  </pic:nvPicPr>
-                  <pic:blipFill>
-                    <a:blip r:embed="rId4">
-                      <a:extLst>
-                        <a:ext uri="{28A0092B-C50C-407E-A947-70E740481C1C}">
-                          <a14:useLocalDpi xmlns:a14="http://schemas.microsoft.com/office/drawing/2010/main" val="0"/>
-                        </a:ext>
-                      </a:extLst>
-                    </a:blip>
-                    <a:srcRect/>
-                    <a:stretch>
-                      <a:fillRect/>
-                    </a:stretch>
-                  </pic:blipFill>
-                  <pic:spPr bwMode="auto">
-                    <a:xfrm>
-                      <a:off x="0" y="0"/>
-                      <a:ext cx="3001645" cy="2410460"/>
-                    </a:xfrm>
-                    <a:prstGeom prst="rect">
-                      <a:avLst/>
-                    </a:prstGeom>
-                    <a:noFill/>
-                    <a:ln>
-                      <a:noFill/>
-                    </a:ln>
-                  </pic:spPr>
-                </pic:pic>
-              </a:graphicData>
-            </a:graphic>
-          </wp:inline>
-        </w:drawing>
-      </w:r>
-    </w:p>
-    <w:p>
-      <w:pPr>
-        <w:autoSpaceDE w:val="0"/>
-        <w:autoSpaceDN w:val="0"/>
-        <w:adjustRightInd w:val="0"/>
-        <w:spacing w:after="240" w:line="340" w:lineRule="atLeast"/>
-        <w:rPr>
-          <w:rFonts w:ascii="Times" w:hAnsi="Times" w:cs="Times"/>
-          <w:color w:val="000000"/>
-          <w:lang w:val="en-US"/>
-        </w:rPr>
-      </w:pPr>
-      <w:r>
-        <w:rPr>
-          <w:rFonts w:ascii="Arial" w:hAnsi="Arial" w:cs="Arial"/>
-          <w:color w:val="000000"/>
-          <w:sz w:val="29"/>
-          <w:szCs w:val="29"/>
-          <w:lang w:val="en-US"/>
-        </w:rPr>
-        <w:lastRenderedPageBreak/>
-        <w:t xml:space="preserve">Evidence for unit </w:t>
-      </w:r>
-    </w:p>
-    <w:p>
-      <w:pPr>
-        <w:autoSpaceDE w:val="0"/>
-        <w:autoSpaceDN w:val="0"/>
-        <w:adjustRightInd w:val="0"/>
-        <w:spacing w:line="280" w:lineRule="atLeast"/>
-        <w:rPr>
-          <w:rFonts w:ascii="Times" w:hAnsi="Times" w:cs="Times"/>
-          <w:color w:val="000000"/>
-          <w:lang w:val="en-US"/>
-        </w:rPr>
-      </w:pPr>
-      <w:r>
-        <w:rPr>
-          <w:rFonts w:ascii="Times" w:hAnsi="Times" w:cs="Times"/>
-          <w:noProof/>
-          <w:color w:val="000000"/>
-          <w:lang w:val="en-US"/>
-        </w:rPr>
-        <w:drawing>
-          <wp:inline distT="0" distB="0" distL="0" distR="0">
-            <wp:extent cx="3001645" cy="2410460"/>
-            <wp:effectExtent l="0" t="0" r="0" b="2540"/>
-            <wp:docPr id="5" name="Picture 5"/>
-            <wp:cNvGraphicFramePr>
-              <a:graphicFrameLocks xmlns:a="http://schemas.openxmlformats.org/drawingml/2006/main" noChangeAspect="1"/>
-            </wp:cNvGraphicFramePr>
-            <a:graphic xmlns:a="http://schemas.openxmlformats.org/drawingml/2006/main">
-              <a:graphicData uri="http://schemas.openxmlformats.org/drawingml/2006/picture">
-                <pic:pic xmlns:pic="http://schemas.openxmlformats.org/drawingml/2006/picture">
-                  <pic:nvPicPr>
-                    <pic:cNvPr id="0" name="Picture 3"/>
-                    <pic:cNvPicPr>
-                      <a:picLocks noChangeAspect="1" noChangeArrowheads="1"/>
-                    </pic:cNvPicPr>
+                    <pic:cNvPr id="12" name="Screen Shot 2018-03-23 at 23.43.27.png"/>
+                    <pic:cNvPicPr/>
                   </pic:nvPicPr>
                   <pic:blipFill>
                     <a:blip r:embed="rId5">
@@ -438,23 +313,18 @@
                         </a:ext>
                       </a:extLst>
                     </a:blip>
-                    <a:srcRect/>
                     <a:stretch>
                       <a:fillRect/>
                     </a:stretch>
                   </pic:blipFill>
-                  <pic:spPr bwMode="auto">
+                  <pic:spPr>
                     <a:xfrm>
                       <a:off x="0" y="0"/>
-                      <a:ext cx="3001645" cy="2410460"/>
+                      <a:ext cx="5943600" cy="2684780"/>
                     </a:xfrm>
                     <a:prstGeom prst="rect">
                       <a:avLst/>
                     </a:prstGeom>
-                    <a:noFill/>
-                    <a:ln>
-                      <a:noFill/>
-                    </a:ln>
                   </pic:spPr>
                 </pic:pic>
               </a:graphicData>
@@ -462,43 +332,27 @@
           </wp:inline>
         </w:drawing>
       </w:r>
-    </w:p>
-    <w:p>
-      <w:pPr>
-        <w:autoSpaceDE w:val="0"/>
-        <w:autoSpaceDN w:val="0"/>
-        <w:adjustRightInd w:val="0"/>
-        <w:spacing w:after="240" w:line="340" w:lineRule="atLeast"/>
-        <w:rPr>
-          <w:rFonts w:ascii="Times" w:hAnsi="Times" w:cs="Times"/>
-          <w:color w:val="000000"/>
-          <w:lang w:val="en-US"/>
-        </w:rPr>
-      </w:pPr>
-      <w:r>
-        <w:rPr>
-          <w:rFonts w:ascii="Arial" w:hAnsi="Arial" w:cs="Arial"/>
-          <w:color w:val="000000"/>
-          <w:sz w:val="29"/>
-          <w:szCs w:val="29"/>
-          <w:lang w:val="en-US"/>
-        </w:rPr>
-        <w:t xml:space="preserve">Evidence for unit </w:t>
-      </w:r>
-    </w:p>
-    <w:p>
-      <w:pPr>
-        <w:autoSpaceDE w:val="0"/>
-        <w:autoSpaceDN w:val="0"/>
-        <w:adjustRightInd w:val="0"/>
-        <w:spacing w:after="240" w:line="340" w:lineRule="atLeast"/>
-        <w:rPr>
-          <w:rFonts w:ascii="Times" w:hAnsi="Times" w:cs="Times"/>
-          <w:color w:val="000000"/>
-          <w:lang w:val="en-US"/>
-        </w:rPr>
-      </w:pPr>
-      <w:r>
+      <w:bookmarkEnd w:id="0"/>
+    </w:p>
+    <w:p>
+      <w:pPr>
+        <w:autoSpaceDE w:val="0"/>
+        <w:autoSpaceDN w:val="0"/>
+        <w:adjustRightInd w:val="0"/>
+        <w:spacing w:after="240" w:line="340" w:lineRule="atLeast"/>
+        <w:rPr>
+          <w:rFonts w:ascii="Times" w:hAnsi="Times" w:cs="Times"/>
+          <w:color w:val="000000"/>
+          <w:lang w:val="en-US"/>
+        </w:rPr>
+      </w:pPr>
+    </w:p>
+    <w:p>
+      <w:pPr>
+        <w:autoSpaceDE w:val="0"/>
+        <w:autoSpaceDN w:val="0"/>
+        <w:adjustRightInd w:val="0"/>
+        <w:spacing w:after="240" w:line="340" w:lineRule="atLeast"/>
         <w:rPr>
           <w:rFonts w:ascii="Arial" w:hAnsi="Arial" w:cs="Arial"/>
           <w:b/>
@@ -508,15 +362,8 @@
           <w:szCs w:val="29"/>
           <w:lang w:val="en-US"/>
         </w:rPr>
-        <w:t xml:space="preserve">I.T 4 – Example of sorting </w:t>
-      </w:r>
-    </w:p>
-    <w:p>
-      <w:pPr>
-        <w:autoSpaceDE w:val="0"/>
-        <w:autoSpaceDN w:val="0"/>
-        <w:adjustRightInd w:val="0"/>
-        <w:spacing w:after="240" w:line="340" w:lineRule="atLeast"/>
+      </w:pPr>
+      <w:r>
         <w:rPr>
           <w:rFonts w:ascii="Arial" w:hAnsi="Arial" w:cs="Arial"/>
           <w:b/>
@@ -526,17 +373,6 @@
           <w:szCs w:val="29"/>
           <w:lang w:val="en-US"/>
         </w:rPr>
-      </w:pPr>
-      <w:r>
-        <w:rPr>
-          <w:rFonts w:ascii="Arial" w:hAnsi="Arial" w:cs="Arial"/>
-          <w:b/>
-          <w:bCs/>
-          <w:color w:val="000000"/>
-          <w:sz w:val="29"/>
-          <w:szCs w:val="29"/>
-          <w:lang w:val="en-US"/>
-        </w:rPr>
         <w:t xml:space="preserve">I.T 5 - Example of an array, a function that uses an array and the result </w:t>
       </w:r>
     </w:p>
@@ -559,6 +395,7 @@
           <w:color w:val="000000"/>
           <w:lang w:val="en-US"/>
         </w:rPr>
+        <w:lastRenderedPageBreak/>
         <w:drawing>
           <wp:inline distT="0" distB="0" distL="0" distR="0">
             <wp:extent cx="5943600" cy="3939540"/>
@@ -705,8 +542,6 @@
           </wp:inline>
         </w:drawing>
       </w:r>
-      <w:bookmarkStart w:id="0" w:name="_GoBack"/>
-      <w:bookmarkEnd w:id="0"/>
     </w:p>
     <w:p>
       <w:pPr>
@@ -752,6 +587,7 @@
           <w:color w:val="000000"/>
           <w:lang w:val="en-US"/>
         </w:rPr>
+        <w:lastRenderedPageBreak/>
         <w:drawing>
           <wp:inline distT="0" distB="0" distL="0" distR="0">
             <wp:extent cx="3001645" cy="2410460"/>
@@ -770,7 +606,7 @@
                     </pic:cNvPicPr>
                   </pic:nvPicPr>
                   <pic:blipFill>
-                    <a:blip r:embed="rId4">
+                    <a:blip r:embed="rId8">
                       <a:extLst>
                         <a:ext uri="{28A0092B-C50C-407E-A947-70E740481C1C}">
                           <a14:useLocalDpi xmlns:a14="http://schemas.microsoft.com/office/drawing/2010/main" val="0"/>
@@ -844,7 +680,6 @@
           <w:color w:val="000000"/>
           <w:lang w:val="en-US"/>
         </w:rPr>
-        <w:lastRenderedPageBreak/>
         <w:drawing>
           <wp:inline distT="0" distB="0" distL="0" distR="0">
             <wp:extent cx="3001645" cy="2410460"/>
@@ -863,7 +698,7 @@
                     </pic:cNvPicPr>
                   </pic:nvPicPr>
                   <pic:blipFill>
-                    <a:blip r:embed="rId5">
+                    <a:blip r:embed="rId9">
                       <a:extLst>
                         <a:ext uri="{28A0092B-C50C-407E-A947-70E740481C1C}">
                           <a14:useLocalDpi xmlns:a14="http://schemas.microsoft.com/office/drawing/2010/main" val="0"/>

</xml_diff>